<commit_message>
Work on Final Draft. Conclusion still needs additions.
</commit_message>
<xml_diff>
--- a/docs/Bates_second_draft.docx
+++ b/docs/Bates_second_draft.docx
@@ -10,6 +10,7 @@
           <w:rFonts w:ascii="Liberation Serif" w:hAnsi="Liberation Serif"/>
         </w:rPr>
       </w:pPr>
+      <w:bookmarkStart w:id="0" w:name="__DdeLink__477_668739192"/>
       <w:r>
         <w:rPr>
           <w:rFonts w:ascii="Times New Roman" w:hAnsi="Times New Roman"/>
@@ -641,18 +642,7 @@
           <w:rFonts w:ascii="Times New Roman" w:hAnsi="Times New Roman"/>
         </w:rPr>
         <w:tab/>
-      </w:r>
-      <w:r>
-        <w:rPr>
-          <w:rFonts w:ascii="Times New Roman" w:hAnsi="Times New Roman"/>
-        </w:rPr>
-        <w:t xml:space="preserve">A linear regression model was constructed for the Robbery offense. Figure 4 shows the scatter plot of Robbery offenses per year for the time period 2004 – 2014, with the regression line included. </w:t>
-      </w:r>
-      <w:r>
-        <w:rPr>
-          <w:rFonts w:ascii="Times New Roman" w:hAnsi="Times New Roman"/>
-        </w:rPr>
-        <w:t>Note the scale on the y axis: the line appears steep because of the zoom factor. The linear model fits fairly closely for the later years in the window, and not as well for the earlier years. Similar difficulties were encountered with many of the offenses under scrutiny in the project, leading to the conclusion that a linear regression is not the most appropriate model for describing the occurrence of criminal offenses in this case. Exploring more complex models is beyond the scope of this project, but could be the subject of further inquiry (perhaps for the duration of several careers).</w:t>
+        <w:t>A linear regression model was constructed for the Robbery offense. Figure 4 shows the scatter plot of Robbery offenses per year for the time period 2004 – 2014, with the regression line included. Note the scale on the y axis: the line appears steep because of the zoom factor. The linear model fits fairly closely for the later years in the window, and not as well for the earlier years. Similar difficulties were encountered with many of the offenses under scrutiny in the project, leading to the conclusion that a linear regression is not the most appropriate model for describing the occurrence of criminal offenses in this case. Exploring more complex models is beyond the scope of this project, but could be the subject of further inquiry (perhaps for the duration of several careers).</w:t>
       </w:r>
     </w:p>
     <w:p>
@@ -813,31 +803,47 @@
           <w:b w:val="false"/>
           <w:bCs w:val="false"/>
         </w:rPr>
-        <w:t xml:space="preserve"> Like other cities its size in the United States, Portland has seen an influx of new people looking for work and opportunity in the past several decades. During the time period in question, Portland’s population grew an estimated 16.2%, while th</w:t>
-      </w:r>
-      <w:r>
-        <w:rPr>
-          <w:rFonts w:ascii="Liberation Serif" w:hAnsi="Liberation Serif"/>
+        <w:t xml:space="preserve"> Like other cities its size in the United States, Portland has seen an influx of new people looking for work and opportunity in the past several decades. During the time period in question, Portland’s population grew an estimated 16.2%, while the total number of reported crimes per year decreased </w:t>
+      </w:r>
+      <w:r>
+        <w:rPr>
+          <w:rFonts w:ascii="Times New Roman" w:hAnsi="Times New Roman"/>
           <w:b w:val="false"/>
           <w:bCs w:val="false"/>
         </w:rPr>
-        <w:t xml:space="preserve">e total number of reported crimes per year decreased </w:t>
-      </w:r>
+        <w:t xml:space="preserve">by 25.9%. When the correlation coefficient was calculated, it was found to be -0.799, indicating a strong correlation (see the scatter plot in Figure 12). </w:t>
+      </w:r>
+    </w:p>
+    <w:p>
+      <w:pPr>
+        <w:pStyle w:val="Subtitle"/>
+        <w:spacing w:lineRule="auto" w:line="480"/>
+        <w:rPr/>
+      </w:pPr>
       <w:r>
         <w:rPr>
           <w:rFonts w:ascii="Times New Roman" w:hAnsi="Times New Roman"/>
           <w:b w:val="false"/>
           <w:bCs w:val="false"/>
         </w:rPr>
-        <w:t xml:space="preserve">by </w:t>
-      </w:r>
+        <w:tab/>
+        <w:t>The correlation noted above is between the population and the total incidence of crime in the city. Similar correlations were found between population and individual offenses. For illustrative purposes, the highest correlations (above 0.9) were found in curfew violations, embezzlement, offenses against family, simple assault, arson, runaways, and robbery. This list might indicate that certain offenses are not receiving the same attention from law enforcement that they may have received previously; however, other offenses, such as arson and runaways, would be difficult for law enforcement to deprioritize. This would seem to indicate that a growing population did, in fact, serve to decrease the incidence of some crime (as opposed to police reporting of crime).</w:t>
+      </w:r>
+    </w:p>
+    <w:p>
+      <w:pPr>
+        <w:pStyle w:val="Subtitle"/>
+        <w:spacing w:lineRule="auto" w:line="480"/>
+        <w:rPr/>
+      </w:pPr>
       <w:r>
         <w:rPr>
           <w:rFonts w:ascii="Times New Roman" w:hAnsi="Times New Roman"/>
           <w:b w:val="false"/>
           <w:bCs w:val="false"/>
         </w:rPr>
-        <w:t xml:space="preserve">25.9%. When the correlation coefficient was calculated, it was found to be -0.799, indicating a strong correlation (see the scatter plot in Figure 12). </w:t>
+        <w:tab/>
+        <w:t>Other crimes had a much lower correlation coefficient. Among the lowest were homicide and (possession of) stolen property, both of which had a fairly low incidence rate to begin with.</w:t>
       </w:r>
     </w:p>
     <w:p>
@@ -853,45 +859,6 @@
           <w:bCs w:val="false"/>
         </w:rPr>
         <w:tab/>
-      </w:r>
-      <w:r>
-        <w:rPr>
-          <w:rFonts w:ascii="Times New Roman" w:hAnsi="Times New Roman"/>
-          <w:b w:val="false"/>
-          <w:bCs w:val="false"/>
-        </w:rPr>
-        <w:t>The correlation noted above is between the population and the total incidence of crime in the city. Similar correlations were found between population and individual offenses. For illustrative purposes, the highest correlations (above 0.9) were found in curfew violations, embezzlement, offenses against family, simple assault, arson, runaways, and robbery. This list might indicate that certain offenses are not receiving the same attention from law enforcement that they may have received previously; however, other offenses, such as arson and runaways, would be difficult for law enforcement to deprioritize. This would seem to indicate that a growing population did, in fact, serve to decrease the incidence of some crime (as opposed to police reporting of crime).</w:t>
-      </w:r>
-    </w:p>
-    <w:p>
-      <w:pPr>
-        <w:pStyle w:val="Subtitle"/>
-        <w:spacing w:lineRule="auto" w:line="480"/>
-        <w:rPr/>
-      </w:pPr>
-      <w:r>
-        <w:rPr>
-          <w:rFonts w:ascii="Times New Roman" w:hAnsi="Times New Roman"/>
-          <w:b w:val="false"/>
-          <w:bCs w:val="false"/>
-        </w:rPr>
-        <w:tab/>
-        <w:t>Other crimes had a much lower correlation coefficient. Among the lowest were homicide and (possession of) stolen property, both of which had a fairly low incidence rate to begin with.</w:t>
-      </w:r>
-    </w:p>
-    <w:p>
-      <w:pPr>
-        <w:pStyle w:val="Subtitle"/>
-        <w:spacing w:lineRule="auto" w:line="480"/>
-        <w:rPr/>
-      </w:pPr>
-      <w:r>
-        <w:rPr>
-          <w:rFonts w:ascii="Times New Roman" w:hAnsi="Times New Roman"/>
-          <w:b w:val="false"/>
-          <w:bCs w:val="false"/>
-        </w:rPr>
-        <w:tab/>
         <w:t>There are actually two offenses that had positive correlations with population: disorderly conduct (r = 0.184) and liquor law violations (r = 0.392). Neither of these exhibits more than a low-moderate correlation, at best.</w:t>
       </w:r>
     </w:p>
@@ -1006,216 +973,49 @@
           <w:rFonts w:ascii="Times New Roman" w:hAnsi="Times New Roman"/>
         </w:rPr>
         <w:tab/>
-        <w:t xml:space="preserve">In order to determine whether the event in Ferguson had an effect on the </w:t>
-      </w:r>
-      <w:r>
-        <w:rPr>
-          <w:rFonts w:ascii="Times New Roman" w:hAnsi="Times New Roman"/>
-        </w:rPr>
-        <w:t>robbery</w:t>
-      </w:r>
-      <w:r>
-        <w:rPr>
-          <w:rFonts w:ascii="Times New Roman" w:hAnsi="Times New Roman"/>
-        </w:rPr>
-        <w:t xml:space="preserve"> rate in Portland, </w:t>
-      </w:r>
-      <w:r>
-        <w:rPr>
-          <w:rFonts w:ascii="Times New Roman" w:hAnsi="Times New Roman"/>
-        </w:rPr>
-        <w:t>Student’s t-test</w:t>
-      </w:r>
-      <w:r>
-        <w:rPr>
-          <w:rFonts w:ascii="Times New Roman" w:hAnsi="Times New Roman"/>
-        </w:rPr>
-        <w:t xml:space="preserve"> w</w:t>
-      </w:r>
-      <w:r>
-        <w:rPr>
-          <w:rFonts w:ascii="Times New Roman" w:hAnsi="Times New Roman"/>
-        </w:rPr>
-        <w:t>as</w:t>
-      </w:r>
-      <w:r>
-        <w:rPr>
-          <w:rFonts w:ascii="Times New Roman" w:hAnsi="Times New Roman"/>
-        </w:rPr>
-        <w:t xml:space="preserve"> conducted. The null hypothesis was that the events in Ferguson had no effect (the mean value of the crime incidence for each offense did not change). The alternative hypothesis is that the events did, in fact, have an effect on crime in Portland (without specifying whether the effect was to increase the crime rate or to decrease the crime rate: a two-tailed test). The alpha value was set at 0.05. </w:t>
-      </w:r>
-    </w:p>
-    <w:p>
-      <w:pPr>
-        <w:pStyle w:val="TextBody"/>
-        <w:spacing w:lineRule="auto" w:line="480"/>
-        <w:rPr/>
-      </w:pPr>
-      <w:r>
-        <w:rPr>
-          <w:rFonts w:ascii="Times New Roman" w:hAnsi="Times New Roman"/>
-        </w:rPr>
-        <w:tab/>
-        <w:t xml:space="preserve">Since the t-test is best applied to populations that are normally distributed, the Shapiro-Wilk test was used to determine the normality of the count of </w:t>
-      </w:r>
-      <w:r>
-        <w:rPr>
-          <w:rFonts w:ascii="Times New Roman" w:hAnsi="Times New Roman"/>
-        </w:rPr>
-        <w:t>robberies per</w:t>
-      </w:r>
-      <w:r>
-        <w:rPr>
-          <w:rFonts w:ascii="Times New Roman" w:hAnsi="Times New Roman"/>
-        </w:rPr>
-        <w:t xml:space="preserve"> day. </w:t>
-      </w:r>
-      <w:r>
-        <w:rPr>
-          <w:rFonts w:ascii="Times New Roman" w:hAnsi="Times New Roman"/>
-        </w:rPr>
-        <w:t xml:space="preserve">The result was 0.940, indicating a fairly normal distribution. Figure 15 </w:t>
-      </w:r>
-      <w:r>
-        <w:rPr>
-          <w:rFonts w:ascii="Times New Roman" w:hAnsi="Times New Roman"/>
-        </w:rPr>
-        <w:t>depicts the frequency distribution for this offense: in fact it does appear to be a somewhat normal distribution, with a slight positive skew.</w:t>
-      </w:r>
-    </w:p>
-    <w:p>
-      <w:pPr>
-        <w:pStyle w:val="TextBody"/>
-        <w:spacing w:lineRule="auto" w:line="480"/>
-        <w:rPr/>
-      </w:pPr>
-      <w:r>
-        <w:rPr>
-          <w:rFonts w:ascii="Times New Roman" w:hAnsi="Times New Roman"/>
-        </w:rPr>
-        <w:tab/>
-      </w:r>
-      <w:r>
-        <w:rPr>
-          <w:rFonts w:ascii="Times New Roman" w:hAnsi="Times New Roman"/>
-        </w:rPr>
-        <w:t>T</w:t>
-      </w:r>
-      <w:r>
-        <w:rPr>
-          <w:rFonts w:ascii="Times New Roman" w:hAnsi="Times New Roman"/>
-        </w:rPr>
-        <w:t xml:space="preserve">he mean incidence per day for </w:t>
-      </w:r>
-      <w:r>
-        <w:rPr>
-          <w:rFonts w:ascii="Times New Roman" w:hAnsi="Times New Roman"/>
-        </w:rPr>
-        <w:t xml:space="preserve">Robbery in </w:t>
-      </w:r>
-      <w:r>
-        <w:rPr>
-          <w:rFonts w:ascii="Times New Roman" w:hAnsi="Times New Roman"/>
-        </w:rPr>
-        <w:t xml:space="preserve">2004 – 2014 was </w:t>
-      </w:r>
-      <w:r>
-        <w:rPr>
-          <w:rFonts w:ascii="Times New Roman" w:hAnsi="Times New Roman"/>
-        </w:rPr>
-        <w:t xml:space="preserve">2.94, with a standard deviation of </w:t>
-      </w:r>
-      <w:r>
-        <w:rPr>
-          <w:rFonts w:ascii="Times New Roman" w:hAnsi="Times New Roman"/>
-        </w:rPr>
-        <w:t>1.83</w:t>
-      </w:r>
-      <w:r>
-        <w:rPr>
-          <w:rFonts w:ascii="Times New Roman" w:hAnsi="Times New Roman"/>
-        </w:rPr>
-        <w:t xml:space="preserve">, while the mean for the period following the Ferguson events was </w:t>
-      </w:r>
-      <w:bookmarkStart w:id="0" w:name="__DdeLink__527_821044381"/>
+        <w:t xml:space="preserve">In order to determine whether the event in Ferguson had an effect on the robbery rate in Portland, Student’s t-test was conducted. The null hypothesis was that the events in Ferguson had no effect (the mean value of the crime incidence for each offense did not change). The alternative hypothesis is that the events did, in fact, have an effect on crime in Portland (without specifying whether the effect was to increase the crime rate or to decrease the crime rate: a two-tailed test). The alpha value was set at 0.05. </w:t>
+      </w:r>
+    </w:p>
+    <w:p>
+      <w:pPr>
+        <w:pStyle w:val="TextBody"/>
+        <w:spacing w:lineRule="auto" w:line="480"/>
+        <w:rPr/>
+      </w:pPr>
+      <w:r>
+        <w:rPr>
+          <w:rFonts w:ascii="Times New Roman" w:hAnsi="Times New Roman"/>
+        </w:rPr>
+        <w:tab/>
+        <w:t>Since the t-test is best applied to populations that are normally distributed, the Shapiro-Wilk test was used to determine the normality of the count of robberies per day. The result was 0.940, indicating a fairly normal distribution. Figure 15 depicts the frequency distribution for this offense: in fact it does appear to be a somewhat normal distribution, with a slight positive skew.</w:t>
+      </w:r>
+    </w:p>
+    <w:p>
+      <w:pPr>
+        <w:pStyle w:val="TextBody"/>
+        <w:spacing w:lineRule="auto" w:line="480"/>
+        <w:rPr/>
+      </w:pPr>
+      <w:r>
+        <w:rPr>
+          <w:rFonts w:ascii="Times New Roman" w:hAnsi="Times New Roman"/>
+        </w:rPr>
+        <w:tab/>
+        <w:t xml:space="preserve">The mean incidence per day for Robbery in 2004 – 2014 was 2.94, with a standard deviation of 1.83, while the mean for the period following the Ferguson events was </w:t>
+      </w:r>
+      <w:bookmarkStart w:id="1" w:name="__DdeLink__527_821044381"/>
       <w:r>
         <w:rPr>
           <w:rFonts w:ascii="Times New Roman" w:hAnsi="Times New Roman"/>
         </w:rPr>
         <w:t>2</w:t>
       </w:r>
-      <w:bookmarkEnd w:id="0"/>
-      <w:r>
-        <w:rPr>
-          <w:rFonts w:ascii="Times New Roman" w:hAnsi="Times New Roman"/>
-        </w:rPr>
-        <w:t>.29, with a standard deviation of 1.65</w:t>
-      </w:r>
-      <w:r>
-        <w:rPr>
-          <w:rFonts w:ascii="Times New Roman" w:hAnsi="Times New Roman"/>
-        </w:rPr>
-        <w:t xml:space="preserve">. This gives a t-test score of </w:t>
-      </w:r>
-      <w:r>
-        <w:rPr>
-          <w:rFonts w:ascii="Times New Roman" w:hAnsi="Times New Roman"/>
-        </w:rPr>
-        <w:t xml:space="preserve">4.639, with 157 degrees of freedom. </w:t>
-      </w:r>
-      <w:r>
-        <w:rPr>
-          <w:rFonts w:ascii="Times New Roman" w:hAnsi="Times New Roman"/>
-        </w:rPr>
-        <w:t>The</w:t>
-      </w:r>
-      <w:r>
-        <w:rPr>
-          <w:rFonts w:ascii="Times New Roman" w:hAnsi="Times New Roman"/>
-        </w:rPr>
-        <w:t xml:space="preserve"> p-value </w:t>
-      </w:r>
-      <w:r>
-        <w:rPr>
-          <w:rFonts w:ascii="Times New Roman" w:hAnsi="Times New Roman"/>
-        </w:rPr>
-        <w:t>for the test is 7.3 * 10^-6</w:t>
-      </w:r>
-      <w:r>
-        <w:rPr>
-          <w:rFonts w:ascii="Times New Roman" w:hAnsi="Times New Roman"/>
-        </w:rPr>
-        <w:t xml:space="preserve">. This indicates that the means are significantly </w:t>
-      </w:r>
-      <w:r>
-        <w:rPr>
-          <w:rFonts w:ascii="Times New Roman" w:hAnsi="Times New Roman"/>
-        </w:rPr>
-        <w:t>different</w:t>
-      </w:r>
-      <w:r>
-        <w:rPr>
-          <w:rFonts w:ascii="Times New Roman" w:hAnsi="Times New Roman"/>
-        </w:rPr>
-        <w:t xml:space="preserve">, and we </w:t>
-      </w:r>
-      <w:r>
-        <w:rPr>
-          <w:rFonts w:ascii="Times New Roman" w:hAnsi="Times New Roman"/>
-        </w:rPr>
-        <w:t>accept</w:t>
-      </w:r>
-      <w:r>
-        <w:rPr>
-          <w:rFonts w:ascii="Times New Roman" w:hAnsi="Times New Roman"/>
-        </w:rPr>
-        <w:t xml:space="preserve"> the alternative hypothesis. </w:t>
-      </w:r>
-      <w:r>
-        <w:rPr>
-          <w:rFonts w:ascii="Times New Roman" w:hAnsi="Times New Roman"/>
-        </w:rPr>
-        <w:t>It appears that there was a significant effect on robberies in Portland: the mean robberies per day decreased from about 2.94 to 2.29. The distribution is shown in Figure 16.</w:t>
+      <w:bookmarkEnd w:id="1"/>
+      <w:r>
+        <w:rPr>
+          <w:rFonts w:ascii="Times New Roman" w:hAnsi="Times New Roman"/>
+        </w:rPr>
+        <w:t>.29, with a standard deviation of 1.65. This gives a t-test score of 4.639, with 157 degrees of freedom. The p-value for the test is 7.3 * 10^-6. This indicates that the means are significantly different, and we accept the alternative hypothesis. It appears that there was a significant effect on robberies in Portland: the mean robberies per day decreased from about 2.94 to 2.29. The distribution is shown in Figure 16.</w:t>
       </w:r>
     </w:p>
     <w:p>
@@ -1258,31 +1058,7 @@
           <w:rFonts w:ascii="Times New Roman" w:hAnsi="Times New Roman"/>
         </w:rPr>
         <w:tab/>
-        <w:t xml:space="preserve">The dataset used to create the “Property Crimes” summaries has a total of 502,845 entries over the time period in question, but only 53,605 unique addresses are included in the data. However, it must be noted that several addresses are of the form “12301-12499 block of NE GLISAN ST,” </w:t>
-      </w:r>
-      <w:r>
-        <w:rPr>
-          <w:rFonts w:ascii="Times New Roman" w:hAnsi="Times New Roman"/>
-        </w:rPr>
-        <w:t>usually</w:t>
-      </w:r>
-      <w:r>
-        <w:rPr>
-          <w:rFonts w:ascii="Times New Roman" w:hAnsi="Times New Roman"/>
-        </w:rPr>
-        <w:t xml:space="preserve"> include</w:t>
-      </w:r>
-      <w:r>
-        <w:rPr>
-          <w:rFonts w:ascii="Times New Roman" w:hAnsi="Times New Roman"/>
-        </w:rPr>
-        <w:t>s</w:t>
-      </w:r>
-      <w:r>
-        <w:rPr>
-          <w:rFonts w:ascii="Times New Roman" w:hAnsi="Times New Roman"/>
-        </w:rPr>
-        <w:t xml:space="preserve"> a number of buildings, especially if there are apartments included in the block. Therefore, this method of determining repeat offenders will probably not be fruitful.</w:t>
+        <w:t>The dataset used to create the “Property Crimes” summaries has a total of 502,845 entries over the time period in question, but only 53,605 unique addresses are included in the data. However, it must be noted that several addresses are of the form “12301-12499 block of NE GLISAN ST,” usually includes a number of buildings, especially if there are apartments included in the block. Therefore, this method of determining repeat offenders will probably not be fruitful.</w:t>
       </w:r>
     </w:p>
     <w:p>
@@ -1570,23 +1346,51 @@
           <w:iCs w:val="false"/>
         </w:rPr>
         <w:tab/>
-        <w:t xml:space="preserve">Three new statistics were created for each neighborhood: the percentage of people in the neighborhood identified on the 2010 Census as white, the percentage of people identified as black or African American, and the percentage of people who did not identify as white. Interestingly (but not surprisingly: Portland is a notoriously “white” city), the range of </w:t>
-      </w:r>
+        <w:t>Three new statistics were created for each neighborhood: the percentage of people in the neighborhood identified on the 2010 Census as white, the percentage of people identified as black or African American, and the percentage of people who did not identify as white. Interestingly (but not surprisingly: Portland is a notoriously “white” city), the range of households that included people identifying as white in each neighborhood was from 60.1% to 97.0%. The percentage of households with people identifying as other than white was from 6.2% to 50.0%. The percentage of households with people identifying as black or African American ranged from 0.4% to 32.4%.</w:t>
+      </w:r>
+    </w:p>
+    <w:p>
+      <w:pPr>
+        <w:pStyle w:val="TextBody"/>
+        <w:spacing w:lineRule="auto" w:line="480"/>
+        <w:rPr>
+          <w:rFonts w:ascii="Liberation Serif" w:hAnsi="Liberation Serif"/>
+        </w:rPr>
+      </w:pPr>
       <w:r>
         <w:rPr>
           <w:rFonts w:ascii="Times New Roman" w:hAnsi="Times New Roman"/>
           <w:i w:val="false"/>
           <w:iCs w:val="false"/>
         </w:rPr>
-        <w:t>households that included people</w:t>
-      </w:r>
+        <w:tab/>
+        <w:t>Next, the correlation coefficient between the percentages listed above and the incidents of Robbery for that year was calculated. The correlation coefficient for “Percentage White” was -0.347, indicating that the correlation between robberies and the percentage of people identifying as white was negatively correlated, but quite weakly. The correlation for percentage of people who did not identify as white was 0.342, again indicating a quite weak correlation. The correlation coefficient for the percentage of people identifying as black or African American was even lower: only 0.169. Scatter plots depicting these relationships can be found in Figures 22 – 24, respectively.</w:t>
+      </w:r>
+    </w:p>
+    <w:p>
+      <w:pPr>
+        <w:pStyle w:val="TextBody"/>
+        <w:spacing w:lineRule="auto" w:line="480"/>
+        <w:rPr>
+          <w:rFonts w:ascii="Liberation Serif" w:hAnsi="Liberation Serif"/>
+        </w:rPr>
+      </w:pPr>
       <w:r>
         <w:rPr>
           <w:rFonts w:ascii="Times New Roman" w:hAnsi="Times New Roman"/>
           <w:i w:val="false"/>
           <w:iCs w:val="false"/>
         </w:rPr>
-        <w:t xml:space="preserve"> identifying as white in each neighborhood was from 60.1% to 97.0%. The percentage of </w:t>
+        <w:tab/>
+        <w:t>These results would seem to indicate that O’Flaherty and Sethi’s conclusions do not appear to hold for Portland. Caution is necessary in making this statement, however: the paper mentioned made this conclusion with the caveat that the correlation held “</w:t>
+      </w:r>
+      <w:r>
+        <w:rPr>
+          <w:rFonts w:ascii="Times New Roman" w:hAnsi="Times New Roman"/>
+          <w:i/>
+          <w:iCs/>
+        </w:rPr>
+        <w:t>conditional on income.</w:t>
       </w:r>
       <w:r>
         <w:rPr>
@@ -1594,82 +1398,6 @@
           <w:i w:val="false"/>
           <w:iCs w:val="false"/>
         </w:rPr>
-        <w:t xml:space="preserve">households with </w:t>
-      </w:r>
-      <w:r>
-        <w:rPr>
-          <w:rFonts w:ascii="Times New Roman" w:hAnsi="Times New Roman"/>
-          <w:i w:val="false"/>
-          <w:iCs w:val="false"/>
-        </w:rPr>
-        <w:t xml:space="preserve">people identifying as other than white was from 6.2% to 50.0%. The percentage of </w:t>
-      </w:r>
-      <w:r>
-        <w:rPr>
-          <w:rFonts w:ascii="Times New Roman" w:hAnsi="Times New Roman"/>
-          <w:i w:val="false"/>
-          <w:iCs w:val="false"/>
-        </w:rPr>
-        <w:t xml:space="preserve">households with </w:t>
-      </w:r>
-      <w:r>
-        <w:rPr>
-          <w:rFonts w:ascii="Times New Roman" w:hAnsi="Times New Roman"/>
-          <w:i w:val="false"/>
-          <w:iCs w:val="false"/>
-        </w:rPr>
-        <w:t>people identifying as black or African American ranged from 0.4% to 32.4%.</w:t>
-      </w:r>
-    </w:p>
-    <w:p>
-      <w:pPr>
-        <w:pStyle w:val="TextBody"/>
-        <w:spacing w:lineRule="auto" w:line="480"/>
-        <w:rPr>
-          <w:rFonts w:ascii="Liberation Serif" w:hAnsi="Liberation Serif"/>
-        </w:rPr>
-      </w:pPr>
-      <w:r>
-        <w:rPr>
-          <w:rFonts w:ascii="Times New Roman" w:hAnsi="Times New Roman"/>
-          <w:i w:val="false"/>
-          <w:iCs w:val="false"/>
-        </w:rPr>
-        <w:tab/>
-        <w:t>Next, the correlation coefficient between the percentages listed above and the incidents of Robbery for that year was calculated. The correlation coefficient for “Percentage White” was -0.347, indicating that the correlation between robberies and the percentage of people identifying as white was negatively correlated, but quite weakly. The correlation for percentage of people who did not identify as white was 0.342, again indicating a quite weak correlation. The correlation coefficient for the percentage of people identifying as black or African American was even lower: only 0.169. Scatter plots depicting these relationships can be found in Figures 22 – 24, respectively.</w:t>
-      </w:r>
-    </w:p>
-    <w:p>
-      <w:pPr>
-        <w:pStyle w:val="TextBody"/>
-        <w:spacing w:lineRule="auto" w:line="480"/>
-        <w:rPr>
-          <w:rFonts w:ascii="Liberation Serif" w:hAnsi="Liberation Serif"/>
-        </w:rPr>
-      </w:pPr>
-      <w:r>
-        <w:rPr>
-          <w:rFonts w:ascii="Times New Roman" w:hAnsi="Times New Roman"/>
-          <w:i w:val="false"/>
-          <w:iCs w:val="false"/>
-        </w:rPr>
-        <w:tab/>
-        <w:t>These results would seem to indicate that O’Flaherty and Sethi’s conclusions do not appear to hold for Portland. Caution is necessary in making this statement, however: the paper mentioned made this conclusion with the caveat that the correlation held “</w:t>
-      </w:r>
-      <w:r>
-        <w:rPr>
-          <w:rFonts w:ascii="Times New Roman" w:hAnsi="Times New Roman"/>
-          <w:i/>
-          <w:iCs/>
-        </w:rPr>
-        <w:t>conditional on income.</w:t>
-      </w:r>
-      <w:r>
-        <w:rPr>
-          <w:rFonts w:ascii="Times New Roman" w:hAnsi="Times New Roman"/>
-          <w:i w:val="false"/>
-          <w:iCs w:val="false"/>
-        </w:rPr>
         <w:t>” Since income information was not available for this project, a complete judgment on their conclusion cannot be made in this case.</w:t>
       </w:r>
     </w:p>
@@ -1741,9 +1469,6 @@
       <w:r>
         <w:rPr/>
         <w:tab/>
-      </w:r>
-      <w:r>
-        <w:rPr/>
         <w:t>Several questions regarding the relationship between the incidence of crime and Portland’s population growth remain unanswered. It is imagined that the reasons for these somewhat surprising results are complicated and difficult to tease out, and that additional research into these questions would be fascinating and informative. It would be interesting as well to look at crime incidence data from cities of a different size than Portland, and to compare any correlations between changes in the populations of those cities to their crime incident rates. In any case, more research is required here before any conclusions can even be hinted at.</w:t>
       </w:r>
     </w:p>
@@ -1758,19 +1483,7 @@
           <w:rFonts w:ascii="Times New Roman" w:hAnsi="Times New Roman"/>
         </w:rPr>
         <w:tab/>
-        <w:t xml:space="preserve">With more access to reliable demographic data, it would be interesting to explore the topic of segregation and crime more fully. In particular, data on the racial composition of each neighborhood would need to be known. It would be helpful to have a shapefile of the Portland area map that included neighborhood boundaries to depict this information on a map, rather than </w:t>
-      </w:r>
-      <w:r>
-        <w:rPr>
-          <w:rFonts w:ascii="Times New Roman" w:hAnsi="Times New Roman"/>
-        </w:rPr>
-        <w:t>using</w:t>
-      </w:r>
-      <w:r>
-        <w:rPr>
-          <w:rFonts w:ascii="Times New Roman" w:hAnsi="Times New Roman"/>
-        </w:rPr>
-        <w:t xml:space="preserve"> a scatter/correlation plot as a simple summary figure. </w:t>
+        <w:t xml:space="preserve">With more access to reliable demographic data, it would be interesting to explore the topic of segregation and crime more fully. In particular, data on the racial composition of each neighborhood would need to be known. It would be helpful to have a shapefile of the Portland area map that included neighborhood boundaries to depict this information on a map, rather than using a scatter/correlation plot as a simple summary figure. </w:t>
       </w:r>
     </w:p>
     <w:p>
@@ -1795,6 +1508,8 @@
         <w:spacing w:lineRule="auto" w:line="480" w:before="0" w:after="140"/>
         <w:rPr/>
       </w:pPr>
+      <w:bookmarkStart w:id="2" w:name="__DdeLink__477_668739192"/>
+      <w:bookmarkEnd w:id="2"/>
       <w:r>
         <w:rPr>
           <w:rFonts w:ascii="Times New Roman" w:hAnsi="Times New Roman"/>
@@ -2133,7 +1848,7 @@
       <w:fldChar w:fldCharType="separate"/>
     </w:r>
     <w:r>
-      <w:t>26</w:t>
+      <w:t>21</w:t>
     </w:r>
     <w:r>
       <w:fldChar w:fldCharType="end"/>
@@ -2565,7 +2280,10 @@
       <w:lvlText w:val=""/>
       <w:lvlJc w:val="left"/>
       <w:pPr>
-        <w:ind w:left="0" w:hanging="0"/>
+        <w:tabs>
+          <w:tab w:val="num" w:pos="432"/>
+        </w:tabs>
+        <w:ind w:left="432" w:hanging="432"/>
       </w:pPr>
     </w:lvl>
     <w:lvl w:ilvl="1">
@@ -2575,7 +2293,10 @@
       <w:lvlText w:val=""/>
       <w:lvlJc w:val="left"/>
       <w:pPr>
-        <w:ind w:left="0" w:hanging="0"/>
+        <w:tabs>
+          <w:tab w:val="num" w:pos="576"/>
+        </w:tabs>
+        <w:ind w:left="576" w:hanging="576"/>
       </w:pPr>
     </w:lvl>
     <w:lvl w:ilvl="2">
@@ -2585,7 +2306,10 @@
       <w:lvlText w:val=""/>
       <w:lvlJc w:val="left"/>
       <w:pPr>
-        <w:ind w:left="0" w:hanging="0"/>
+        <w:tabs>
+          <w:tab w:val="num" w:pos="720"/>
+        </w:tabs>
+        <w:ind w:left="720" w:hanging="720"/>
       </w:pPr>
     </w:lvl>
     <w:lvl w:ilvl="3">
@@ -2595,7 +2319,10 @@
       <w:lvlText w:val=""/>
       <w:lvlJc w:val="left"/>
       <w:pPr>
-        <w:ind w:left="0" w:hanging="0"/>
+        <w:tabs>
+          <w:tab w:val="num" w:pos="864"/>
+        </w:tabs>
+        <w:ind w:left="864" w:hanging="864"/>
       </w:pPr>
     </w:lvl>
     <w:lvl w:ilvl="4">
@@ -2605,7 +2332,10 @@
       <w:lvlText w:val=""/>
       <w:lvlJc w:val="left"/>
       <w:pPr>
-        <w:ind w:left="0" w:hanging="0"/>
+        <w:tabs>
+          <w:tab w:val="num" w:pos="1008"/>
+        </w:tabs>
+        <w:ind w:left="1008" w:hanging="1008"/>
       </w:pPr>
     </w:lvl>
     <w:lvl w:ilvl="5">
@@ -2615,7 +2345,10 @@
       <w:lvlText w:val=""/>
       <w:lvlJc w:val="left"/>
       <w:pPr>
-        <w:ind w:left="0" w:hanging="0"/>
+        <w:tabs>
+          <w:tab w:val="num" w:pos="1152"/>
+        </w:tabs>
+        <w:ind w:left="1152" w:hanging="1152"/>
       </w:pPr>
     </w:lvl>
     <w:lvl w:ilvl="6">
@@ -2625,7 +2358,10 @@
       <w:lvlText w:val=""/>
       <w:lvlJc w:val="left"/>
       <w:pPr>
-        <w:ind w:left="0" w:hanging="0"/>
+        <w:tabs>
+          <w:tab w:val="num" w:pos="1296"/>
+        </w:tabs>
+        <w:ind w:left="1296" w:hanging="1296"/>
       </w:pPr>
     </w:lvl>
     <w:lvl w:ilvl="7">
@@ -2635,7 +2371,10 @@
       <w:lvlText w:val=""/>
       <w:lvlJc w:val="left"/>
       <w:pPr>
-        <w:ind w:left="0" w:hanging="0"/>
+        <w:tabs>
+          <w:tab w:val="num" w:pos="1440"/>
+        </w:tabs>
+        <w:ind w:left="1440" w:hanging="1440"/>
       </w:pPr>
     </w:lvl>
     <w:lvl w:ilvl="8">
@@ -2645,7 +2384,10 @@
       <w:lvlText w:val=""/>
       <w:lvlJc w:val="left"/>
       <w:pPr>
-        <w:ind w:left="0" w:hanging="0"/>
+        <w:tabs>
+          <w:tab w:val="num" w:pos="1584"/>
+        </w:tabs>
+        <w:ind w:left="1584" w:hanging="1584"/>
       </w:pPr>
     </w:lvl>
   </w:abstractNum>
@@ -3607,6 +3349,76 @@
       <w:rFonts w:cs="OpenSymbol"/>
     </w:rPr>
   </w:style>
+  <w:style w:type="character" w:styleId="ListLabel124">
+    <w:name w:val="ListLabel 124"/>
+    <w:qFormat/>
+    <w:rPr>
+      <w:rFonts w:cs="Symbol"/>
+    </w:rPr>
+  </w:style>
+  <w:style w:type="character" w:styleId="ListLabel125">
+    <w:name w:val="ListLabel 125"/>
+    <w:qFormat/>
+    <w:rPr>
+      <w:rFonts w:ascii="Times New Roman" w:hAnsi="Times New Roman" w:cs="OpenSymbol"/>
+    </w:rPr>
+  </w:style>
+  <w:style w:type="character" w:styleId="ListLabel126">
+    <w:name w:val="ListLabel 126"/>
+    <w:qFormat/>
+    <w:rPr>
+      <w:rFonts w:cs="OpenSymbol"/>
+    </w:rPr>
+  </w:style>
+  <w:style w:type="character" w:styleId="ListLabel127">
+    <w:name w:val="ListLabel 127"/>
+    <w:qFormat/>
+    <w:rPr>
+      <w:rFonts w:cs="OpenSymbol"/>
+    </w:rPr>
+  </w:style>
+  <w:style w:type="character" w:styleId="ListLabel128">
+    <w:name w:val="ListLabel 128"/>
+    <w:qFormat/>
+    <w:rPr>
+      <w:rFonts w:cs="OpenSymbol"/>
+    </w:rPr>
+  </w:style>
+  <w:style w:type="character" w:styleId="ListLabel129">
+    <w:name w:val="ListLabel 129"/>
+    <w:qFormat/>
+    <w:rPr>
+      <w:rFonts w:cs="OpenSymbol"/>
+    </w:rPr>
+  </w:style>
+  <w:style w:type="character" w:styleId="ListLabel130">
+    <w:name w:val="ListLabel 130"/>
+    <w:qFormat/>
+    <w:rPr>
+      <w:rFonts w:cs="OpenSymbol"/>
+    </w:rPr>
+  </w:style>
+  <w:style w:type="character" w:styleId="ListLabel131">
+    <w:name w:val="ListLabel 131"/>
+    <w:qFormat/>
+    <w:rPr>
+      <w:rFonts w:cs="OpenSymbol"/>
+    </w:rPr>
+  </w:style>
+  <w:style w:type="character" w:styleId="ListLabel132">
+    <w:name w:val="ListLabel 132"/>
+    <w:qFormat/>
+    <w:rPr>
+      <w:rFonts w:cs="OpenSymbol"/>
+    </w:rPr>
+  </w:style>
+  <w:style w:type="character" w:styleId="ListLabel133">
+    <w:name w:val="ListLabel 133"/>
+    <w:qFormat/>
+    <w:rPr>
+      <w:rFonts w:cs="OpenSymbol"/>
+    </w:rPr>
+  </w:style>
   <w:style w:type="paragraph" w:styleId="Heading">
     <w:name w:val="Heading"/>
     <w:basedOn w:val="Normal"/>

</xml_diff>